<commit_message>
nop bai ngay 1-3
</commit_message>
<xml_diff>
--- a/module1/ss3_pseudo_va_flowchart/BaiTap/BaiTapThuatToanTimSoLonNhatTrongDaySo.docx
+++ b/module1/ss3_pseudo_va_flowchart/BaiTap/BaiTapThuatToanTimSoLonNhatTrongDaySo.docx
@@ -10,8 +10,6 @@
           <w:szCs w:val="28"/>
         </w:rPr>
       </w:pPr>
-      <w:bookmarkStart w:id="0" w:name="_GoBack"/>
-      <w:bookmarkEnd w:id="0"/>
       <w:proofErr w:type="spellStart"/>
       <w:r>
         <w:rPr>
@@ -471,6 +469,16 @@
           <w:szCs w:val="28"/>
         </w:rPr>
       </w:pPr>
+    </w:p>
+    <w:p>
+      <w:pPr>
+        <w:pStyle w:val="ListParagraph"/>
+        <w:rPr>
+          <w:rFonts w:ascii="Times New Roman" w:hAnsi="Times New Roman" w:cs="Times New Roman"/>
+          <w:sz w:val="28"/>
+          <w:szCs w:val="28"/>
+        </w:rPr>
+      </w:pPr>
       <w:r>
         <w:rPr>
           <w:rFonts w:ascii="Times New Roman" w:hAnsi="Times New Roman" w:cs="Times New Roman"/>
@@ -482,7 +490,7 @@
           <wp:inline distT="0" distB="0" distL="0" distR="0">
             <wp:extent cx="4772025" cy="4391025"/>
             <wp:effectExtent l="0" t="0" r="9525" b="9525"/>
-            <wp:docPr id="1" name="Picture 1"/>
+            <wp:docPr id="3" name="Picture 3"/>
             <wp:cNvGraphicFramePr>
               <a:graphicFrameLocks xmlns:a="http://schemas.openxmlformats.org/drawingml/2006/main" noChangeAspect="1"/>
             </wp:cNvGraphicFramePr>
@@ -490,7 +498,7 @@
               <a:graphicData uri="http://schemas.openxmlformats.org/drawingml/2006/picture">
                 <pic:pic xmlns:pic="http://schemas.openxmlformats.org/drawingml/2006/picture">
                   <pic:nvPicPr>
-                    <pic:cNvPr id="0" name="solonnhattrongdayso.drawio.png"/>
+                    <pic:cNvPr id="0" name="Untitled Diagram.drawio (1).png"/>
                     <pic:cNvPicPr/>
                   </pic:nvPicPr>
                   <pic:blipFill>
@@ -520,16 +528,8 @@
           </wp:inline>
         </w:drawing>
       </w:r>
-    </w:p>
-    <w:p>
-      <w:pPr>
-        <w:pStyle w:val="ListParagraph"/>
-        <w:rPr>
-          <w:rFonts w:ascii="Times New Roman" w:hAnsi="Times New Roman" w:cs="Times New Roman"/>
-          <w:sz w:val="28"/>
-          <w:szCs w:val="28"/>
-        </w:rPr>
-      </w:pPr>
+      <w:bookmarkStart w:id="0" w:name="_GoBack"/>
+      <w:bookmarkEnd w:id="0"/>
     </w:p>
     <w:sectPr>
       <w:pgSz w:w="12240" w:h="15840"/>

</xml_diff>